<commit_message>
Updated errata for t3
</commit_message>
<xml_diff>
--- a/Documents/Task2/Errata.docx
+++ b/Documents/Task2/Errata.docx
@@ -27,13 +27,7 @@
         <w:rPr>
           <w:b/>
         </w:rPr>
-        <w:t>ECE 4723/6723 Lab Development Boar</w:t>
-      </w:r>
-      <w:r>
-        <w:rPr>
-          <w:b/>
-        </w:rPr>
-        <w:t>d Errata Summary</w:t>
+        <w:t>ECE 4723/6723 Lab Development Board Errata Summary</w:t>
       </w:r>
     </w:p>
     <w:p>
@@ -191,19 +185,13 @@
         <w:br/>
       </w:r>
       <w:r>
-        <w:t>Pin number 42 on the PIC33EP512GP806 microcontroller</w:t>
-      </w:r>
-      <w:r>
-        <w:t xml:space="preserve"> (RD8) should </w:t>
+        <w:t xml:space="preserve">Pin number 42 on the PIC33EP512GP806 microcontroller (RD8) should </w:t>
       </w:r>
       <w:r>
         <w:t>connect to</w:t>
       </w:r>
       <w:r>
-        <w:t xml:space="preserve"> pad RD8 on H2 but</w:t>
-      </w:r>
-      <w:r>
-        <w:t xml:space="preserve"> does not.</w:t>
+        <w:t xml:space="preserve"> pad RD8 on H2 but does not.</w:t>
       </w:r>
     </w:p>
     <w:p>
@@ -300,25 +288,350 @@
         <w:br/>
       </w:r>
       <w:r>
-        <w:t>Pin number 37 on the</w:t>
-      </w:r>
-      <w:r>
-        <w:t xml:space="preserve"> PIC33EP512GP806 microcontroller (SCL) should </w:t>
+        <w:t xml:space="preserve">Pin number 37 on the PIC33EP512GP806 microcontroller (SCL) should </w:t>
       </w:r>
       <w:r>
         <w:t>connect to</w:t>
       </w:r>
       <w:r>
-        <w:t xml:space="preserve"> pad SCL on H2 but</w:t>
+        <w:t xml:space="preserve"> pad SCL on H2 but does not. </w:t>
+      </w:r>
+    </w:p>
+    <w:p>
+      <w:pPr>
+        <w:numPr>
+          <w:ilvl w:val="1"/>
+          <w:numId w:val="1"/>
+        </w:numPr>
+        <w:spacing w:after="200"/>
+        <w:rPr>
+          <w:b/>
+        </w:rPr>
+      </w:pPr>
+      <w:r>
+        <w:rPr>
+          <w:b/>
+        </w:rPr>
+        <w:t>SCOPE OF IMPACT</w:t>
+      </w:r>
+      <w:r>
+        <w:rPr>
+          <w:b/>
+        </w:rPr>
+        <w:br/>
+      </w:r>
+      <w:proofErr w:type="spellStart"/>
+      <w:r>
+        <w:t>PinOut</w:t>
+      </w:r>
+      <w:proofErr w:type="spellEnd"/>
+      <w:r>
+        <w:t xml:space="preserve"> of SCL on H2 will be disconnected.</w:t>
+      </w:r>
+    </w:p>
+    <w:p>
+      <w:pPr>
+        <w:numPr>
+          <w:ilvl w:val="1"/>
+          <w:numId w:val="1"/>
+        </w:numPr>
+        <w:spacing w:after="200"/>
+      </w:pPr>
+      <w:r>
+        <w:rPr>
+          <w:b/>
+        </w:rPr>
+        <w:t>WORKAROUND</w:t>
+      </w:r>
+      <w:r>
+        <w:br/>
+        <w:t>Connect pin 37 on the microcontroller to the SCL pad on H2 using a wire.</w:t>
+      </w:r>
+    </w:p>
+    <w:p>
+      <w:pPr>
+        <w:spacing w:after="200"/>
+        <w:ind w:left="1440"/>
+      </w:pPr>
+    </w:p>
+    <w:p>
+      <w:pPr>
+        <w:numPr>
+          <w:ilvl w:val="0"/>
+          <w:numId w:val="1"/>
+        </w:numPr>
+        <w:spacing w:after="200"/>
+        <w:ind w:left="360"/>
+        <w:rPr>
+          <w:b/>
+        </w:rPr>
+      </w:pPr>
+      <w:r>
+        <w:rPr>
+          <w:b/>
+        </w:rPr>
+        <w:lastRenderedPageBreak/>
+        <w:t>SDA pin unconnected</w:t>
+      </w:r>
+    </w:p>
+    <w:p>
+      <w:pPr>
+        <w:numPr>
+          <w:ilvl w:val="1"/>
+          <w:numId w:val="1"/>
+        </w:numPr>
+        <w:spacing w:after="200"/>
+        <w:rPr>
+          <w:b/>
+        </w:rPr>
+      </w:pPr>
+      <w:r>
+        <w:rPr>
+          <w:b/>
+        </w:rPr>
+        <w:t>PROBLEM DEFINITION</w:t>
+      </w:r>
+      <w:r>
+        <w:rPr>
+          <w:b/>
+        </w:rPr>
+        <w:br/>
+      </w:r>
+      <w:r>
+        <w:t xml:space="preserve">Pin number 38 on the PIC33EP512GP806 microcontroller (SDA) should connect to pad SDA on </w:t>
+      </w:r>
+      <w:r>
+        <w:t>H2 but</w:t>
+      </w:r>
+      <w:r>
+        <w:t xml:space="preserve"> does not.</w:t>
+      </w:r>
+    </w:p>
+    <w:p>
+      <w:pPr>
+        <w:numPr>
+          <w:ilvl w:val="1"/>
+          <w:numId w:val="1"/>
+        </w:numPr>
+        <w:spacing w:after="200"/>
+        <w:rPr>
+          <w:b/>
+        </w:rPr>
+      </w:pPr>
+      <w:r>
+        <w:rPr>
+          <w:b/>
+        </w:rPr>
+        <w:t>SCOPE OF IMPACT</w:t>
+      </w:r>
+      <w:r>
+        <w:rPr>
+          <w:b/>
+        </w:rPr>
+        <w:br/>
+      </w:r>
+      <w:proofErr w:type="spellStart"/>
+      <w:r>
+        <w:t>PinOut</w:t>
+      </w:r>
+      <w:proofErr w:type="spellEnd"/>
+      <w:r>
+        <w:t xml:space="preserve"> of SDA H2 will be disconnected.</w:t>
+      </w:r>
+    </w:p>
+    <w:p>
+      <w:pPr>
+        <w:numPr>
+          <w:ilvl w:val="1"/>
+          <w:numId w:val="1"/>
+        </w:numPr>
+        <w:spacing w:after="200"/>
+      </w:pPr>
+      <w:r>
+        <w:rPr>
+          <w:b/>
+        </w:rPr>
+        <w:t>WORKAROUND</w:t>
+      </w:r>
+      <w:r>
+        <w:br/>
+        <w:t>Connect pin 38 on the microcontroller to the SDA pad on H2 using a wire.</w:t>
       </w:r>
       <w:r>
         <w:t xml:space="preserve"> </w:t>
+      </w:r>
+    </w:p>
+    <w:p>
+      <w:pPr>
+        <w:numPr>
+          <w:ilvl w:val="0"/>
+          <w:numId w:val="1"/>
+        </w:numPr>
+        <w:spacing w:after="200"/>
+        <w:ind w:left="360"/>
+        <w:rPr>
+          <w:b/>
+        </w:rPr>
+      </w:pPr>
+      <w:r>
+        <w:rPr>
+          <w:b/>
+        </w:rPr>
+        <w:t>RF0</w:t>
+      </w:r>
+      <w:r>
+        <w:rPr>
+          <w:b/>
+        </w:rPr>
+        <w:t xml:space="preserve"> pin unconnected</w:t>
+      </w:r>
+    </w:p>
+    <w:p>
+      <w:pPr>
+        <w:numPr>
+          <w:ilvl w:val="1"/>
+          <w:numId w:val="1"/>
+        </w:numPr>
+        <w:spacing w:after="200"/>
+        <w:rPr>
+          <w:b/>
+        </w:rPr>
+      </w:pPr>
+      <w:r>
+        <w:rPr>
+          <w:b/>
+        </w:rPr>
+        <w:t>PROBLEM DEFINITION</w:t>
+      </w:r>
+      <w:r>
+        <w:rPr>
+          <w:b/>
+        </w:rPr>
+        <w:br/>
+      </w:r>
+      <w:r>
+        <w:t xml:space="preserve">Pin </w:t>
+      </w:r>
+      <w:r>
+        <w:t>number 58 (RF0)</w:t>
+      </w:r>
+      <w:r>
+        <w:t xml:space="preserve"> on the PIC33EP512GP806 microcontroller should connect to pad </w:t>
+      </w:r>
+      <w:r>
+        <w:t>RXD</w:t>
+      </w:r>
+      <w:r>
+        <w:t xml:space="preserve"> on </w:t>
+      </w:r>
+      <w:r>
+        <w:t>CAN2</w:t>
+      </w:r>
+      <w:r>
+        <w:t xml:space="preserve"> but does not. </w:t>
+      </w:r>
+    </w:p>
+    <w:p>
+      <w:pPr>
+        <w:numPr>
+          <w:ilvl w:val="1"/>
+          <w:numId w:val="1"/>
+        </w:numPr>
+        <w:spacing w:after="200"/>
+        <w:rPr>
+          <w:b/>
+        </w:rPr>
+      </w:pPr>
+      <w:r>
+        <w:rPr>
+          <w:b/>
+        </w:rPr>
+        <w:t>SCOPE OF IMPACT</w:t>
+      </w:r>
+      <w:r>
+        <w:rPr>
+          <w:b/>
+        </w:rPr>
+        <w:br/>
+      </w:r>
+      <w:proofErr w:type="spellStart"/>
+      <w:r>
+        <w:t>PinOut</w:t>
+      </w:r>
+      <w:proofErr w:type="spellEnd"/>
+      <w:r>
+        <w:t xml:space="preserve"> of </w:t>
+      </w:r>
+      <w:r>
+        <w:t xml:space="preserve">RXD </w:t>
+      </w:r>
+      <w:r>
+        <w:t>FTDI will be disconnected.</w:t>
+      </w:r>
+    </w:p>
+    <w:p>
+      <w:pPr>
+        <w:numPr>
+          <w:ilvl w:val="1"/>
+          <w:numId w:val="1"/>
+        </w:numPr>
+        <w:spacing w:after="200"/>
+      </w:pPr>
+      <w:r>
+        <w:rPr>
+          <w:b/>
+        </w:rPr>
+        <w:t>WORKAROUND</w:t>
+      </w:r>
+      <w:r>
+        <w:br/>
+        <w:t xml:space="preserve">Connect pin </w:t>
+      </w:r>
+      <w:r>
+        <w:t>58</w:t>
+      </w:r>
+      <w:r>
+        <w:t xml:space="preserve"> on the microcontroller to the </w:t>
+      </w:r>
+      <w:r>
+        <w:t>RXD</w:t>
+      </w:r>
+      <w:r>
+        <w:t xml:space="preserve"> pad on </w:t>
+      </w:r>
+      <w:r>
+        <w:t>CAN2</w:t>
+      </w:r>
+      <w:r>
+        <w:t xml:space="preserve"> using a wire.</w:t>
+      </w:r>
+    </w:p>
+    <w:p>
+      <w:pPr>
+        <w:numPr>
+          <w:ilvl w:val="0"/>
+          <w:numId w:val="1"/>
+        </w:numPr>
+        <w:spacing w:after="200"/>
+        <w:ind w:left="360"/>
+        <w:rPr>
+          <w:b/>
+        </w:rPr>
+      </w:pPr>
+      <w:r>
+        <w:rPr>
+          <w:b/>
+        </w:rPr>
+        <w:t>MCLR</w:t>
+      </w:r>
+      <w:r>
+        <w:rPr>
+          <w:b/>
+        </w:rPr>
+        <w:t xml:space="preserve"> pin unconnected</w:t>
       </w:r>
       <w:bookmarkStart w:id="0" w:name="_GoBack"/>
       <w:bookmarkEnd w:id="0"/>
-      <w:r>
-        <w:t xml:space="preserve">does not. </w:t>
-      </w:r>
     </w:p>
     <w:p>
       <w:pPr>
@@ -335,6 +648,51 @@
         <w:rPr>
           <w:b/>
         </w:rPr>
+        <w:t>PROBLEM DEFINITION</w:t>
+      </w:r>
+      <w:r>
+        <w:rPr>
+          <w:b/>
+        </w:rPr>
+        <w:br/>
+      </w:r>
+      <w:r>
+        <w:t xml:space="preserve">Pin number </w:t>
+      </w:r>
+      <w:r>
+        <w:t>7</w:t>
+      </w:r>
+      <w:r>
+        <w:t xml:space="preserve"> on the PIC33EP512GP806 microcontroller </w:t>
+      </w:r>
+      <w:r>
+        <w:t xml:space="preserve">(MCLR) </w:t>
+      </w:r>
+      <w:r>
+        <w:t xml:space="preserve">should connect to pad </w:t>
+      </w:r>
+      <w:r>
+        <w:t>RTS</w:t>
+      </w:r>
+      <w:r>
+        <w:t xml:space="preserve"> on CAN2 but does not. </w:t>
+      </w:r>
+    </w:p>
+    <w:p>
+      <w:pPr>
+        <w:numPr>
+          <w:ilvl w:val="1"/>
+          <w:numId w:val="1"/>
+        </w:numPr>
+        <w:spacing w:after="200"/>
+        <w:rPr>
+          <w:b/>
+        </w:rPr>
+      </w:pPr>
+      <w:r>
+        <w:rPr>
+          <w:b/>
+        </w:rPr>
         <w:t>SCOPE OF IMPACT</w:t>
       </w:r>
       <w:r>
@@ -349,7 +707,13 @@
       </w:r>
       <w:proofErr w:type="spellEnd"/>
       <w:r>
-        <w:t xml:space="preserve"> of SCL on H2 will be disconnected.</w:t>
+        <w:t xml:space="preserve"> of </w:t>
+      </w:r>
+      <w:r>
+        <w:t xml:space="preserve">RST </w:t>
+      </w:r>
+      <w:r>
+        <w:t>FTDI will be disconnected.</w:t>
       </w:r>
     </w:p>
     <w:p>
@@ -368,121 +732,36 @@
       </w:r>
       <w:r>
         <w:br/>
-        <w:t>Connect pin 37 on the microcontroller to the SCL pad on H2 using a wire.</w:t>
-      </w:r>
-    </w:p>
-    <w:p>
-      <w:pPr>
-        <w:numPr>
-          <w:ilvl w:val="0"/>
-          <w:numId w:val="1"/>
-        </w:numPr>
-        <w:spacing w:after="200"/>
-        <w:ind w:left="360"/>
-        <w:rPr>
-          <w:b/>
-        </w:rPr>
-      </w:pPr>
-      <w:r>
-        <w:rPr>
-          <w:b/>
-        </w:rPr>
-        <w:t>SDA pin unconnected</w:t>
-      </w:r>
-    </w:p>
-    <w:p>
-      <w:pPr>
-        <w:numPr>
-          <w:ilvl w:val="1"/>
-          <w:numId w:val="1"/>
-        </w:numPr>
-        <w:spacing w:after="200"/>
-        <w:rPr>
-          <w:b/>
-        </w:rPr>
-      </w:pPr>
-      <w:r>
-        <w:rPr>
-          <w:b/>
-        </w:rPr>
-        <w:lastRenderedPageBreak/>
-        <w:t>PROBLE</w:t>
-      </w:r>
-      <w:r>
-        <w:rPr>
-          <w:b/>
-        </w:rPr>
-        <w:t>M DEFINITION</w:t>
-      </w:r>
-      <w:r>
-        <w:rPr>
-          <w:b/>
-        </w:rPr>
-        <w:br/>
-      </w:r>
-      <w:r>
-        <w:t xml:space="preserve">Pin number 38 on the PIC33EP512GP806 microcontroller (SDA) should connect to pad SDA on </w:t>
-      </w:r>
-      <w:r>
-        <w:t>H2 but</w:t>
-      </w:r>
-      <w:r>
-        <w:t xml:space="preserve"> does not.</w:t>
-      </w:r>
-    </w:p>
-    <w:p>
-      <w:pPr>
-        <w:numPr>
-          <w:ilvl w:val="1"/>
-          <w:numId w:val="1"/>
-        </w:numPr>
-        <w:spacing w:after="200"/>
-        <w:rPr>
-          <w:b/>
-        </w:rPr>
-      </w:pPr>
-      <w:r>
-        <w:rPr>
-          <w:b/>
-        </w:rPr>
-        <w:t>SCOPE OF IMPACT</w:t>
-      </w:r>
-      <w:r>
-        <w:rPr>
-          <w:b/>
-        </w:rPr>
-        <w:br/>
-      </w:r>
-      <w:proofErr w:type="spellStart"/>
-      <w:r>
-        <w:t>PinOut</w:t>
-      </w:r>
-      <w:proofErr w:type="spellEnd"/>
-      <w:r>
-        <w:t xml:space="preserve"> of SDA H2 will be disconnected.</w:t>
-      </w:r>
-    </w:p>
-    <w:p>
-      <w:pPr>
-        <w:numPr>
-          <w:ilvl w:val="1"/>
-          <w:numId w:val="1"/>
-        </w:numPr>
-        <w:spacing w:after="200"/>
-      </w:pPr>
-      <w:r>
-        <w:rPr>
-          <w:b/>
-        </w:rPr>
-        <w:t>WORKAROUND</w:t>
-      </w:r>
-      <w:r>
-        <w:br/>
-        <w:t>Connect pin 38 on the microcontroller to the SDA pad on H2 using a wire</w:t>
-      </w:r>
-      <w:r>
-        <w:t>.</w:t>
-      </w:r>
+        <w:t xml:space="preserve">Connect pin </w:t>
+      </w:r>
+      <w:r>
+        <w:t>7</w:t>
+      </w:r>
+      <w:r>
+        <w:t xml:space="preserve"> </w:t>
+      </w:r>
+      <w:r>
+        <w:t xml:space="preserve">(MCLR# on ICSP) </w:t>
+      </w:r>
+      <w:r>
+        <w:t xml:space="preserve">on the microcontroller to the </w:t>
+      </w:r>
+      <w:r>
+        <w:t xml:space="preserve">RTS </w:t>
+      </w:r>
+      <w:r>
+        <w:t>pad on CAN2 using a wire.</w:t>
+      </w:r>
+    </w:p>
+    <w:p>
+      <w:pPr>
+        <w:spacing w:after="200"/>
+      </w:pPr>
+    </w:p>
+    <w:p>
+      <w:pPr>
+        <w:spacing w:after="200"/>
+      </w:pPr>
     </w:p>
     <w:sectPr>
       <w:pgSz w:w="12240" w:h="15840"/>

</xml_diff>